<commit_message>
Adds a new refined resume
</commit_message>
<xml_diff>
--- a/files/chaseGoodmanResume.docx
+++ b/files/chaseGoodmanResume.docx
@@ -1,6 +1,6 @@
 
 <file path=word/document.xml><?xml version="1.0" encoding="utf-8"?>
-<w:document xmlns:wpc="http://schemas.microsoft.com/office/word/2010/wordprocessingCanvas" xmlns:cx="http://schemas.microsoft.com/office/drawing/2014/chartex" xmlns:cx1="http://schemas.microsoft.com/office/drawing/2015/9/8/chartex" xmlns:cx2="http://schemas.microsoft.com/office/drawing/2015/10/21/chartex" xmlns:mc="http://schemas.openxmlformats.org/markup-compatibility/2006" xmlns:o="urn:schemas-microsoft-com:office:office" xmlns:r="http://schemas.openxmlformats.org/officeDocument/2006/relationships" xmlns:m="http://schemas.openxmlformats.org/officeDocument/2006/math" xmlns:v="urn:schemas-microsoft-com:vml" xmlns:wp14="http://schemas.microsoft.com/office/word/2010/wordprocessingDrawing" xmlns:wp="http://schemas.openxmlformats.org/drawingml/2006/wordprocessingDrawing" xmlns:w10="urn:schemas-microsoft-com:office:word" xmlns:w="http://schemas.openxmlformats.org/wordprocessingml/2006/main" xmlns:w14="http://schemas.microsoft.com/office/word/2010/wordml" xmlns:w15="http://schemas.microsoft.com/office/word/2012/wordml" xmlns:w16se="http://schemas.microsoft.com/office/word/2015/wordml/symex" xmlns:wpg="http://schemas.microsoft.com/office/word/2010/wordprocessingGroup" xmlns:wpi="http://schemas.microsoft.com/office/word/2010/wordprocessingInk" xmlns:wne="http://schemas.microsoft.com/office/word/2006/wordml" xmlns:wps="http://schemas.microsoft.com/office/word/2010/wordprocessingShape" mc:Ignorable="w14 w15 w16se wp14">
+<w:document xmlns:wpc="http://schemas.microsoft.com/office/word/2010/wordprocessingCanvas" xmlns:mo="http://schemas.microsoft.com/office/mac/office/2008/main" xmlns:mc="http://schemas.openxmlformats.org/markup-compatibility/2006" xmlns:mv="urn:schemas-microsoft-com:mac:vml" xmlns:o="urn:schemas-microsoft-com:office:office" xmlns:r="http://schemas.openxmlformats.org/officeDocument/2006/relationships" xmlns:m="http://schemas.openxmlformats.org/officeDocument/2006/math" xmlns:v="urn:schemas-microsoft-com:vml" xmlns:wp14="http://schemas.microsoft.com/office/word/2010/wordprocessingDrawing" xmlns:wp="http://schemas.openxmlformats.org/drawingml/2006/wordprocessingDrawing" xmlns:w10="urn:schemas-microsoft-com:office:word" xmlns:w="http://schemas.openxmlformats.org/wordprocessingml/2006/main" xmlns:w14="http://schemas.microsoft.com/office/word/2010/wordml" xmlns:w15="http://schemas.microsoft.com/office/word/2012/wordml" xmlns:wpg="http://schemas.microsoft.com/office/word/2010/wordprocessingGroup" xmlns:wpi="http://schemas.microsoft.com/office/word/2010/wordprocessingInk" xmlns:wne="http://schemas.microsoft.com/office/word/2006/wordml" xmlns:wps="http://schemas.microsoft.com/office/word/2010/wordprocessingShape" mc:Ignorable="w14 w15 wp14">
   <w:body>
     <w:p>
       <w:pPr>
@@ -141,6 +141,9 @@
           <w:sz w:val="20"/>
         </w:rPr>
       </w:pPr>
+      <w:r>
+        <w:t xml:space="preserve">LinkedIn: </w:t>
+      </w:r>
       <w:hyperlink r:id="rId5" w:history="1">
         <w:r>
           <w:rPr>
@@ -151,6 +154,44 @@
           <w:t>https://www.linkedin.com/in/chasewaynegoodman</w:t>
         </w:r>
       </w:hyperlink>
+      <w:r>
+        <w:rPr>
+          <w:rStyle w:val="Hyperlink"/>
+          <w:rFonts w:ascii="Trebuchet MS" w:hAnsi="Trebuchet MS"/>
+          <w:sz w:val="20"/>
+          <w:u w:val="none"/>
+        </w:rPr>
+        <w:t xml:space="preserve"> </w:t>
+      </w:r>
+      <w:r>
+        <w:rPr>
+          <w:rStyle w:val="Hyperlink"/>
+          <w:rFonts w:ascii="Calibri" w:hAnsi="Calibri"/>
+          <w:color w:val="auto"/>
+          <w:szCs w:val="22"/>
+          <w:u w:val="none"/>
+        </w:rPr>
+        <w:t>Website:</w:t>
+      </w:r>
+      <w:r>
+        <w:rPr>
+          <w:rStyle w:val="Hyperlink"/>
+          <w:rFonts w:ascii="Trebuchet MS" w:hAnsi="Trebuchet MS"/>
+          <w:sz w:val="20"/>
+          <w:u w:val="none"/>
+        </w:rPr>
+        <w:t xml:space="preserve"> </w:t>
+      </w:r>
+      <w:hyperlink r:id="rId6" w:history="1">
+        <w:r>
+          <w:rPr>
+            <w:rStyle w:val="Hyperlink"/>
+            <w:rFonts w:ascii="Trebuchet MS" w:hAnsi="Trebuchet MS"/>
+            <w:sz w:val="20"/>
+          </w:rPr>
+          <w:t>https://sirgoody.github.io/</w:t>
+        </w:r>
+      </w:hyperlink>
     </w:p>
     <w:p>
       <w:pPr>
@@ -182,6 +223,8 @@
         </w:rPr>
         <w:t>OBJECTIVE</w:t>
       </w:r>
+      <w:bookmarkStart w:id="0" w:name="_GoBack"/>
+      <w:bookmarkEnd w:id="0"/>
     </w:p>
     <w:p>
       <w:pPr>
@@ -199,17 +242,7 @@
           <w:sz w:val="20"/>
           <w:szCs w:val="22"/>
         </w:rPr>
-        <w:t xml:space="preserve">To obtain a degree in Computer Science and find an internship that would help me further my professional knowledge and skills about databases, software developments, networks, and network </w:t>
-      </w:r>
-      <w:bookmarkStart w:id="0" w:name="_GoBack"/>
-      <w:bookmarkEnd w:id="0"/>
-      <w:r>
-        <w:rPr>
-          <w:rFonts w:ascii="Trebuchet MS" w:hAnsi="Trebuchet MS"/>
-          <w:sz w:val="20"/>
-          <w:szCs w:val="22"/>
-        </w:rPr>
-        <w:t>security.</w:t>
+        <w:t>To obtain a degree in Computer Science and find an internship that would help me further my professional knowledge and skills about databases, software developments, networks, and network security.</w:t>
       </w:r>
     </w:p>
     <w:p>
@@ -1018,8 +1051,8 @@
 </file>
 
 <file path=word/numbering.xml><?xml version="1.0" encoding="utf-8"?>
-<w:numbering xmlns:wpc="http://schemas.microsoft.com/office/word/2010/wordprocessingCanvas" xmlns:cx="http://schemas.microsoft.com/office/drawing/2014/chartex" xmlns:cx1="http://schemas.microsoft.com/office/drawing/2015/9/8/chartex" xmlns:cx2="http://schemas.microsoft.com/office/drawing/2015/10/21/chartex" xmlns:mc="http://schemas.openxmlformats.org/markup-compatibility/2006" xmlns:o="urn:schemas-microsoft-com:office:office" xmlns:r="http://schemas.openxmlformats.org/officeDocument/2006/relationships" xmlns:m="http://schemas.openxmlformats.org/officeDocument/2006/math" xmlns:v="urn:schemas-microsoft-com:vml" xmlns:wp14="http://schemas.microsoft.com/office/word/2010/wordprocessingDrawing" xmlns:wp="http://schemas.openxmlformats.org/drawingml/2006/wordprocessingDrawing" xmlns:w10="urn:schemas-microsoft-com:office:word" xmlns:w="http://schemas.openxmlformats.org/wordprocessingml/2006/main" xmlns:w14="http://schemas.microsoft.com/office/word/2010/wordml" xmlns:w15="http://schemas.microsoft.com/office/word/2012/wordml" xmlns:w16se="http://schemas.microsoft.com/office/word/2015/wordml/symex" xmlns:wpg="http://schemas.microsoft.com/office/word/2010/wordprocessingGroup" xmlns:wpi="http://schemas.microsoft.com/office/word/2010/wordprocessingInk" xmlns:wne="http://schemas.microsoft.com/office/word/2006/wordml" xmlns:wps="http://schemas.microsoft.com/office/word/2010/wordprocessingShape" mc:Ignorable="w14 w15 w16se wp14">
-  <w:abstractNum w:abstractNumId="0" w15:restartNumberingAfterBreak="0">
+<w:numbering xmlns:wpc="http://schemas.microsoft.com/office/word/2010/wordprocessingCanvas" xmlns:mo="http://schemas.microsoft.com/office/mac/office/2008/main" xmlns:mc="http://schemas.openxmlformats.org/markup-compatibility/2006" xmlns:mv="urn:schemas-microsoft-com:mac:vml" xmlns:o="urn:schemas-microsoft-com:office:office" xmlns:r="http://schemas.openxmlformats.org/officeDocument/2006/relationships" xmlns:m="http://schemas.openxmlformats.org/officeDocument/2006/math" xmlns:v="urn:schemas-microsoft-com:vml" xmlns:wp14="http://schemas.microsoft.com/office/word/2010/wordprocessingDrawing" xmlns:wp="http://schemas.openxmlformats.org/drawingml/2006/wordprocessingDrawing" xmlns:w10="urn:schemas-microsoft-com:office:word" xmlns:w="http://schemas.openxmlformats.org/wordprocessingml/2006/main" xmlns:w14="http://schemas.microsoft.com/office/word/2010/wordml" xmlns:w15="http://schemas.microsoft.com/office/word/2012/wordml" xmlns:wpg="http://schemas.microsoft.com/office/word/2010/wordprocessingGroup" xmlns:wpi="http://schemas.microsoft.com/office/word/2010/wordprocessingInk" xmlns:wne="http://schemas.microsoft.com/office/word/2006/wordml" xmlns:wps="http://schemas.microsoft.com/office/word/2010/wordprocessingShape" mc:Ignorable="w14 w15 wp14">
+  <w:abstractNum w:abstractNumId="0">
     <w:nsid w:val="288C3E1D"/>
     <w:multiLevelType w:val="hybridMultilevel"/>
     <w:tmpl w:val="24C2AA98"/>
@@ -1131,7 +1164,7 @@
       </w:rPr>
     </w:lvl>
   </w:abstractNum>
-  <w:abstractNum w:abstractNumId="1" w15:restartNumberingAfterBreak="0">
+  <w:abstractNum w:abstractNumId="1">
     <w:nsid w:val="293806A2"/>
     <w:multiLevelType w:val="hybridMultilevel"/>
     <w:tmpl w:val="39FA8C20"/>
@@ -1243,7 +1276,7 @@
       </w:rPr>
     </w:lvl>
   </w:abstractNum>
-  <w:abstractNum w:abstractNumId="2" w15:restartNumberingAfterBreak="0">
+  <w:abstractNum w:abstractNumId="2">
     <w:nsid w:val="2AD7270D"/>
     <w:multiLevelType w:val="hybridMultilevel"/>
     <w:tmpl w:val="B5BA39FC"/>
@@ -1355,7 +1388,7 @@
       </w:rPr>
     </w:lvl>
   </w:abstractNum>
-  <w:abstractNum w:abstractNumId="3" w15:restartNumberingAfterBreak="0">
+  <w:abstractNum w:abstractNumId="3">
     <w:nsid w:val="2CD52AA3"/>
     <w:multiLevelType w:val="hybridMultilevel"/>
     <w:tmpl w:val="D24EA79A"/>
@@ -1467,7 +1500,7 @@
       </w:rPr>
     </w:lvl>
   </w:abstractNum>
-  <w:abstractNum w:abstractNumId="4" w15:restartNumberingAfterBreak="0">
+  <w:abstractNum w:abstractNumId="4">
     <w:nsid w:val="3E0B74A2"/>
     <w:multiLevelType w:val="hybridMultilevel"/>
     <w:tmpl w:val="CE5883B4"/>
@@ -1579,7 +1612,7 @@
       </w:rPr>
     </w:lvl>
   </w:abstractNum>
-  <w:abstractNum w:abstractNumId="5" w15:restartNumberingAfterBreak="0">
+  <w:abstractNum w:abstractNumId="5">
     <w:nsid w:val="60A1456A"/>
     <w:multiLevelType w:val="hybridMultilevel"/>
     <w:tmpl w:val="592EC392"/>
@@ -1691,7 +1724,7 @@
       </w:rPr>
     </w:lvl>
   </w:abstractNum>
-  <w:abstractNum w:abstractNumId="6" w15:restartNumberingAfterBreak="0">
+  <w:abstractNum w:abstractNumId="6">
     <w:nsid w:val="72DB00D3"/>
     <w:multiLevelType w:val="hybridMultilevel"/>
     <w:tmpl w:val="7A3E15FA"/>
@@ -1804,7 +1837,7 @@
       </w:rPr>
     </w:lvl>
   </w:abstractNum>
-  <w:abstractNum w:abstractNumId="7" w15:restartNumberingAfterBreak="0">
+  <w:abstractNum w:abstractNumId="7">
     <w:nsid w:val="7B9012D3"/>
     <w:multiLevelType w:val="hybridMultilevel"/>
     <w:tmpl w:val="D878F074"/>
@@ -1944,7 +1977,7 @@
 </file>
 
 <file path=word/styles.xml><?xml version="1.0" encoding="utf-8"?>
-<w:styles xmlns:mc="http://schemas.openxmlformats.org/markup-compatibility/2006" xmlns:r="http://schemas.openxmlformats.org/officeDocument/2006/relationships" xmlns:w="http://schemas.openxmlformats.org/wordprocessingml/2006/main" xmlns:w14="http://schemas.microsoft.com/office/word/2010/wordml" xmlns:w15="http://schemas.microsoft.com/office/word/2012/wordml" xmlns:w16se="http://schemas.microsoft.com/office/word/2015/wordml/symex" mc:Ignorable="w14 w15 w16se">
+<w:styles xmlns:mc="http://schemas.openxmlformats.org/markup-compatibility/2006" xmlns:r="http://schemas.openxmlformats.org/officeDocument/2006/relationships" xmlns:w="http://schemas.openxmlformats.org/wordprocessingml/2006/main" xmlns:w14="http://schemas.microsoft.com/office/word/2010/wordml" xmlns:w15="http://schemas.microsoft.com/office/word/2012/wordml" mc:Ignorable="w14 w15">
   <w:docDefaults>
     <w:rPrDefault>
       <w:rPr>
@@ -1960,7 +1993,7 @@
       </w:pPr>
     </w:pPrDefault>
   </w:docDefaults>
-  <w:latentStyles w:defLockedState="0" w:defUIPriority="99" w:defSemiHidden="0" w:defUnhideWhenUsed="0" w:defQFormat="0" w:count="373">
+  <w:latentStyles w:defLockedState="0" w:defUIPriority="99" w:defSemiHidden="0" w:defUnhideWhenUsed="0" w:defQFormat="0" w:count="382">
     <w:lsdException w:name="Normal" w:uiPriority="0" w:qFormat="1"/>
     <w:lsdException w:name="heading 1" w:uiPriority="9" w:qFormat="1"/>
     <w:lsdException w:name="heading 2" w:semiHidden="1" w:uiPriority="9" w:unhideWhenUsed="1" w:qFormat="1"/>
@@ -2503,7 +2536,7 @@
 </file>
 
 <file path=word/glossary/document.xml><?xml version="1.0" encoding="utf-8"?>
-<w:glossaryDocument xmlns:wpc="http://schemas.microsoft.com/office/word/2010/wordprocessingCanvas" xmlns:cx="http://schemas.microsoft.com/office/drawing/2014/chartex" xmlns:cx1="http://schemas.microsoft.com/office/drawing/2015/9/8/chartex" xmlns:cx2="http://schemas.microsoft.com/office/drawing/2015/10/21/chartex" xmlns:mc="http://schemas.openxmlformats.org/markup-compatibility/2006" xmlns:o="urn:schemas-microsoft-com:office:office" xmlns:r="http://schemas.openxmlformats.org/officeDocument/2006/relationships" xmlns:m="http://schemas.openxmlformats.org/officeDocument/2006/math" xmlns:v="urn:schemas-microsoft-com:vml" xmlns:wp14="http://schemas.microsoft.com/office/word/2010/wordprocessingDrawing" xmlns:wp="http://schemas.openxmlformats.org/drawingml/2006/wordprocessingDrawing" xmlns:w10="urn:schemas-microsoft-com:office:word" xmlns:w="http://schemas.openxmlformats.org/wordprocessingml/2006/main" xmlns:w14="http://schemas.microsoft.com/office/word/2010/wordml" xmlns:w15="http://schemas.microsoft.com/office/word/2012/wordml" xmlns:w16se="http://schemas.microsoft.com/office/word/2015/wordml/symex" xmlns:wpg="http://schemas.microsoft.com/office/word/2010/wordprocessingGroup" xmlns:wpi="http://schemas.microsoft.com/office/word/2010/wordprocessingInk" xmlns:wne="http://schemas.microsoft.com/office/word/2006/wordml" xmlns:wps="http://schemas.microsoft.com/office/word/2010/wordprocessingShape" mc:Ignorable="w14 w15 w16se wp14">
+<w:glossaryDocument xmlns:wpc="http://schemas.microsoft.com/office/word/2010/wordprocessingCanvas" xmlns:mo="http://schemas.microsoft.com/office/mac/office/2008/main" xmlns:mc="http://schemas.openxmlformats.org/markup-compatibility/2006" xmlns:mv="urn:schemas-microsoft-com:mac:vml" xmlns:o="urn:schemas-microsoft-com:office:office" xmlns:r="http://schemas.openxmlformats.org/officeDocument/2006/relationships" xmlns:m="http://schemas.openxmlformats.org/officeDocument/2006/math" xmlns:v="urn:schemas-microsoft-com:vml" xmlns:wp14="http://schemas.microsoft.com/office/word/2010/wordprocessingDrawing" xmlns:wp="http://schemas.openxmlformats.org/drawingml/2006/wordprocessingDrawing" xmlns:w10="urn:schemas-microsoft-com:office:word" xmlns:w="http://schemas.openxmlformats.org/wordprocessingml/2006/main" xmlns:w14="http://schemas.microsoft.com/office/word/2010/wordml" xmlns:w15="http://schemas.microsoft.com/office/word/2012/wordml" xmlns:wpg="http://schemas.microsoft.com/office/word/2010/wordprocessingGroup" xmlns:wpi="http://schemas.microsoft.com/office/word/2010/wordprocessingInk" xmlns:wne="http://schemas.microsoft.com/office/word/2006/wordml" xmlns:wps="http://schemas.microsoft.com/office/word/2010/wordprocessingShape" mc:Ignorable="w14 w15 wp14">
   <w:docParts>
     <w:docPart>
       <w:docPartPr>
@@ -2536,27 +2569,27 @@
 </file>
 
 <file path=word/glossary/fontTable.xml><?xml version="1.0" encoding="utf-8"?>
-<w:fonts xmlns:mc="http://schemas.openxmlformats.org/markup-compatibility/2006" xmlns:r="http://schemas.openxmlformats.org/officeDocument/2006/relationships" xmlns:w="http://schemas.openxmlformats.org/wordprocessingml/2006/main" xmlns:w14="http://schemas.microsoft.com/office/word/2010/wordml" xmlns:w15="http://schemas.microsoft.com/office/word/2012/wordml" xmlns:w16se="http://schemas.microsoft.com/office/word/2015/wordml/symex" mc:Ignorable="w14 w15 w16se">
+<w:fonts xmlns:mc="http://schemas.openxmlformats.org/markup-compatibility/2006" xmlns:r="http://schemas.openxmlformats.org/officeDocument/2006/relationships" xmlns:w="http://schemas.openxmlformats.org/wordprocessingml/2006/main" xmlns:w14="http://schemas.microsoft.com/office/word/2010/wordml" xmlns:w15="http://schemas.microsoft.com/office/word/2012/wordml" mc:Ignorable="w14 w15">
   <w:font w:name="Symbol">
     <w:panose1 w:val="05050102010706020507"/>
     <w:charset w:val="02"/>
-    <w:family w:val="roman"/>
+    <w:family w:val="auto"/>
     <w:pitch w:val="variable"/>
     <w:sig w:usb0="00000000" w:usb1="10000000" w:usb2="00000000" w:usb3="00000000" w:csb0="80000000" w:csb1="00000000"/>
   </w:font>
   <w:font w:name="Times New Roman">
     <w:panose1 w:val="02020603050405020304"/>
     <w:charset w:val="00"/>
-    <w:family w:val="roman"/>
+    <w:family w:val="auto"/>
     <w:pitch w:val="variable"/>
-    <w:sig w:usb0="E0002EFF" w:usb1="C000785B" w:usb2="00000009" w:usb3="00000000" w:csb0="000001FF" w:csb1="00000000"/>
+    <w:sig w:usb0="E0002AEF" w:usb1="C0007841" w:usb2="00000009" w:usb3="00000000" w:csb0="000001FF" w:csb1="00000000"/>
   </w:font>
   <w:font w:name="Courier New">
     <w:panose1 w:val="02070309020205020404"/>
     <w:charset w:val="00"/>
-    <w:family w:val="modern"/>
-    <w:pitch w:val="fixed"/>
-    <w:sig w:usb0="E0002EFF" w:usb1="C0007843" w:usb2="00000009" w:usb3="00000000" w:csb0="000001FF" w:csb1="00000000"/>
+    <w:family w:val="auto"/>
+    <w:pitch w:val="variable"/>
+    <w:sig w:usb0="E0002AFF" w:usb1="C0007843" w:usb2="00000009" w:usb3="00000000" w:csb0="000001FF" w:csb1="00000000"/>
   </w:font>
   <w:font w:name="Wingdings">
     <w:panose1 w:val="05000000000000000000"/>
@@ -2568,29 +2601,36 @@
   <w:font w:name="Calibri">
     <w:panose1 w:val="020F0502020204030204"/>
     <w:charset w:val="00"/>
-    <w:family w:val="swiss"/>
+    <w:family w:val="auto"/>
     <w:pitch w:val="variable"/>
-    <w:sig w:usb0="E0002AFF" w:usb1="C000247B" w:usb2="00000009" w:usb3="00000000" w:csb0="000001FF" w:csb1="00000000"/>
+    <w:sig w:usb0="E00002FF" w:usb1="4000ACFF" w:usb2="00000001" w:usb3="00000000" w:csb0="0000019F" w:csb1="00000000"/>
   </w:font>
   <w:font w:name="Calibri Light">
     <w:panose1 w:val="020F0302020204030204"/>
     <w:charset w:val="00"/>
-    <w:family w:val="swiss"/>
+    <w:family w:val="auto"/>
     <w:pitch w:val="variable"/>
-    <w:sig w:usb0="E0002AFF" w:usb1="C000247B" w:usb2="00000009" w:usb3="00000000" w:csb0="000001FF" w:csb1="00000000"/>
+    <w:sig w:usb0="A00002EF" w:usb1="4000207B" w:usb2="00000000" w:usb3="00000000" w:csb0="0000019F" w:csb1="00000000"/>
   </w:font>
   <w:font w:name="Trebuchet MS">
     <w:panose1 w:val="020B0603020202020204"/>
     <w:charset w:val="00"/>
-    <w:family w:val="swiss"/>
+    <w:family w:val="auto"/>
     <w:pitch w:val="variable"/>
-    <w:sig w:usb0="00000687" w:usb1="00000000" w:usb2="00000000" w:usb3="00000000" w:csb0="0000009F" w:csb1="00000000"/>
+    <w:sig w:usb0="00000287" w:usb1="00000000" w:usb2="00000000" w:usb3="00000000" w:csb0="0000009F" w:csb1="00000000"/>
+  </w:font>
+  <w:font w:name="Arial">
+    <w:panose1 w:val="020B0604020202020204"/>
+    <w:charset w:val="00"/>
+    <w:family w:val="auto"/>
+    <w:pitch w:val="variable"/>
+    <w:sig w:usb0="E0002AFF" w:usb1="C0007843" w:usb2="00000009" w:usb3="00000000" w:csb0="000001FF" w:csb1="00000000"/>
   </w:font>
 </w:fonts>
 </file>
 
 <file path=word/glossary/settings.xml><?xml version="1.0" encoding="utf-8"?>
-<w:settings xmlns:mc="http://schemas.openxmlformats.org/markup-compatibility/2006" xmlns:o="urn:schemas-microsoft-com:office:office" xmlns:r="http://schemas.openxmlformats.org/officeDocument/2006/relationships" xmlns:m="http://schemas.openxmlformats.org/officeDocument/2006/math" xmlns:v="urn:schemas-microsoft-com:vml" xmlns:w10="urn:schemas-microsoft-com:office:word" xmlns:w="http://schemas.openxmlformats.org/wordprocessingml/2006/main" xmlns:w14="http://schemas.microsoft.com/office/word/2010/wordml" xmlns:w15="http://schemas.microsoft.com/office/word/2012/wordml" xmlns:w16se="http://schemas.microsoft.com/office/word/2015/wordml/symex" xmlns:sl="http://schemas.openxmlformats.org/schemaLibrary/2006/main" mc:Ignorable="w14 w15 w16se">
+<w:settings xmlns:mc="http://schemas.openxmlformats.org/markup-compatibility/2006" xmlns:o="urn:schemas-microsoft-com:office:office" xmlns:r="http://schemas.openxmlformats.org/officeDocument/2006/relationships" xmlns:m="http://schemas.openxmlformats.org/officeDocument/2006/math" xmlns:v="urn:schemas-microsoft-com:vml" xmlns:w10="urn:schemas-microsoft-com:office:word" xmlns:w="http://schemas.openxmlformats.org/wordprocessingml/2006/main" xmlns:w14="http://schemas.microsoft.com/office/word/2010/wordml" xmlns:w15="http://schemas.microsoft.com/office/word/2012/wordml" xmlns:sl="http://schemas.openxmlformats.org/schemaLibrary/2006/main" mc:Ignorable="w14 w15">
   <w:view w:val="normal"/>
   <w:defaultTabStop w:val="720"/>
   <w:characterSpacingControl w:val="doNotCompress"/>
@@ -2606,6 +2646,7 @@
     <w:rsidRoot w:val="0075333C"/>
     <w:rsid w:val="00461DC4"/>
     <w:rsid w:val="0075333C"/>
+    <w:rsid w:val="00BD5349"/>
     <w:rsid w:val="00D31CEE"/>
   </w:rsids>
   <m:mathPr>
@@ -2630,7 +2671,7 @@
 </file>
 
 <file path=word/glossary/styles.xml><?xml version="1.0" encoding="utf-8"?>
-<w:styles xmlns:mc="http://schemas.openxmlformats.org/markup-compatibility/2006" xmlns:r="http://schemas.openxmlformats.org/officeDocument/2006/relationships" xmlns:w="http://schemas.openxmlformats.org/wordprocessingml/2006/main" xmlns:w14="http://schemas.microsoft.com/office/word/2010/wordml" xmlns:w15="http://schemas.microsoft.com/office/word/2012/wordml" xmlns:w16se="http://schemas.microsoft.com/office/word/2015/wordml/symex" mc:Ignorable="w14 w15 w16se">
+<w:styles xmlns:mc="http://schemas.openxmlformats.org/markup-compatibility/2006" xmlns:r="http://schemas.openxmlformats.org/officeDocument/2006/relationships" xmlns:w="http://schemas.openxmlformats.org/wordprocessingml/2006/main" xmlns:w14="http://schemas.microsoft.com/office/word/2010/wordml" xmlns:w15="http://schemas.microsoft.com/office/word/2012/wordml" mc:Ignorable="w14 w15">
   <w:docDefaults>
     <w:rPrDefault>
       <w:rPr>
@@ -2646,7 +2687,7 @@
       </w:pPr>
     </w:pPrDefault>
   </w:docDefaults>
-  <w:latentStyles w:defLockedState="0" w:defUIPriority="99" w:defSemiHidden="0" w:defUnhideWhenUsed="0" w:defQFormat="0" w:count="373">
+  <w:latentStyles w:defLockedState="0" w:defUIPriority="99" w:defSemiHidden="0" w:defUnhideWhenUsed="0" w:defQFormat="0" w:count="382">
     <w:lsdException w:name="Normal" w:uiPriority="0" w:qFormat="1"/>
     <w:lsdException w:name="heading 1" w:uiPriority="9" w:qFormat="1"/>
     <w:lsdException w:name="heading 2" w:semiHidden="1" w:uiPriority="9" w:unhideWhenUsed="1" w:qFormat="1"/>
@@ -3072,9 +3113,10 @@
 </file>
 
 <file path=word/glossary/webSettings.xml><?xml version="1.0" encoding="utf-8"?>
-<w:webSettings xmlns:mc="http://schemas.openxmlformats.org/markup-compatibility/2006" xmlns:r="http://schemas.openxmlformats.org/officeDocument/2006/relationships" xmlns:w="http://schemas.openxmlformats.org/wordprocessingml/2006/main" xmlns:w14="http://schemas.microsoft.com/office/word/2010/wordml" xmlns:w15="http://schemas.microsoft.com/office/word/2012/wordml" xmlns:w16se="http://schemas.microsoft.com/office/word/2015/wordml/symex" mc:Ignorable="w14 w15 w16se">
+<w:webSettings xmlns:mc="http://schemas.openxmlformats.org/markup-compatibility/2006" xmlns:r="http://schemas.openxmlformats.org/officeDocument/2006/relationships" xmlns:w="http://schemas.openxmlformats.org/wordprocessingml/2006/main" xmlns:w14="http://schemas.microsoft.com/office/word/2010/wordml" xmlns:w15="http://schemas.microsoft.com/office/word/2012/wordml" mc:Ignorable="w14 w15">
   <w:optimizeForBrowser/>
   <w:allowPNG/>
+  <w:doNotSaveAsSingleFile/>
 </w:webSettings>
 </file>
 

</xml_diff>